<commit_message>
Updated formatting and fonts
</commit_message>
<xml_diff>
--- a/src/Exaltations/Infernals.docx
+++ b/src/Exaltations/Infernals.docx
@@ -49,14 +49,13 @@
     </w:p>
     <w:p>
       <w:pPr>
-        <w:pStyle w:val="Normal1"/>
+        <w:pStyle w:val="LOnormal"/>
         <w:jc w:val="center"/>
         <w:rPr/>
       </w:pPr>
       <w:hyperlink r:id="rId2">
         <w:r>
           <w:rPr>
-            <w:rStyle w:val="ListLabel1"/>
             <w:color w:val="1155CC"/>
             <w:sz w:val="24"/>
             <w:szCs w:val="24"/>
@@ -65,16 +64,17 @@
           <w:t>Exalted Reincarnated Core</w:t>
         </w:r>
       </w:hyperlink>
-      <w:bookmarkStart w:id="3" w:name="_5vf7xy8eum0k"/>
-      <w:bookmarkEnd w:id="3"/>
     </w:p>
     <w:p>
       <w:pPr>
         <w:sectPr>
-          <w:headerReference w:type="default" r:id="rId3"/>
+          <w:headerReference w:type="even" r:id="rId3"/>
+          <w:headerReference w:type="default" r:id="rId4"/>
+          <w:footerReference w:type="even" r:id="rId5"/>
+          <w:footerReference w:type="default" r:id="rId6"/>
           <w:type w:val="nextPage"/>
           <w:pgSz w:w="12240" w:h="15840"/>
-          <w:pgMar w:left="720" w:right="720" w:header="720" w:top="777" w:footer="0" w:bottom="720" w:gutter="0"/>
+          <w:pgMar w:left="720" w:right="720" w:header="720" w:top="777" w:footer="720" w:bottom="777" w:gutter="0"/>
           <w:pgNumType w:start="1" w:fmt="decimal"/>
           <w:formProt w:val="false"/>
           <w:textDirection w:val="lrTb"/>
@@ -84,7 +84,7 @@
     </w:p>
     <w:p>
       <w:pPr>
-        <w:pStyle w:val="Normal1"/>
+        <w:pStyle w:val="LOnormal"/>
         <w:spacing w:lineRule="auto" w:line="240" w:before="0" w:after="120"/>
         <w:rPr>
           <w:rFonts w:ascii="Spectral" w:hAnsi="Spectral" w:eastAsia="Spectral" w:cs="Spectral"/>
@@ -102,162 +102,162 @@
         <w:spacing w:lineRule="auto" w:line="240" w:before="0" w:after="0"/>
         <w:rPr/>
       </w:pPr>
-      <w:bookmarkStart w:id="4" w:name="_6p8ujmjfijpb"/>
+      <w:bookmarkStart w:id="3" w:name="_6p8ujmjfijpb"/>
+      <w:bookmarkEnd w:id="3"/>
+      <w:r>
+        <w:rPr/>
+        <w:t>Character Creation</w:t>
+      </w:r>
+    </w:p>
+    <w:p>
+      <w:pPr>
+        <w:pStyle w:val="LOnormal"/>
+        <w:rPr/>
+      </w:pPr>
+      <w:r>
+        <w:rPr/>
+        <w:t xml:space="preserve">The Infernals gain access to the domains of the realm of Malfeas, named for the Yozi they fall under: </w:t>
+      </w:r>
+      <w:r>
+        <w:rPr>
+          <w:b/>
+        </w:rPr>
+        <w:t>Malfeas</w:t>
+      </w:r>
+      <w:r>
+        <w:rPr/>
+        <w:t xml:space="preserve">, </w:t>
+      </w:r>
+      <w:r>
+        <w:rPr>
+          <w:b/>
+        </w:rPr>
+        <w:t>Cecelyne, She Who Lives In Her Name, Adorjan</w:t>
+      </w:r>
+      <w:r>
+        <w:rPr/>
+        <w:t xml:space="preserve">, and </w:t>
+      </w:r>
+      <w:r>
+        <w:rPr>
+          <w:b/>
+        </w:rPr>
+        <w:t>Ebon Dragon</w:t>
+      </w:r>
+      <w:r>
+        <w:rPr/>
+        <w:t xml:space="preserve">. </w:t>
+      </w:r>
+    </w:p>
+    <w:p>
+      <w:pPr>
+        <w:pStyle w:val="LOnormal"/>
+        <w:rPr/>
+      </w:pPr>
+      <w:r>
+        <w:rPr/>
+        <w:t>There are more Yozi that may choose an Exalt, which may expand this Supernatural Ability List.</w:t>
+      </w:r>
+    </w:p>
+    <w:p>
+      <w:pPr>
+        <w:pStyle w:val="LOnormal"/>
+        <w:rPr/>
+      </w:pPr>
+      <w:r>
+        <w:rPr/>
+        <w:t xml:space="preserve">The Infernal then gains an additional </w:t>
+      </w:r>
+      <w:r>
+        <w:rPr>
+          <w:b/>
+        </w:rPr>
+        <w:t>Favored Ability</w:t>
+      </w:r>
+      <w:r>
+        <w:rPr/>
+        <w:t xml:space="preserve"> in the Supernatural Ability associated with their patron Yozi.</w:t>
+      </w:r>
+    </w:p>
+    <w:p>
+      <w:pPr>
+        <w:pStyle w:val="LOnormal"/>
+        <w:rPr/>
+      </w:pPr>
+      <w:r>
+        <w:rPr>
+          <w:b/>
+        </w:rPr>
+        <w:t>Green Sun Prince</w:t>
+      </w:r>
+      <w:r>
+        <w:rPr/>
+        <w:t xml:space="preserve"> The Infernal, by their nature, is respected and commands the denizens of Malfeas. So long as their (Essence) rating is higher than the demon’s, the Infernal may command a loose Demon to do something as though they had it as an Ally.</w:t>
+      </w:r>
+    </w:p>
+    <w:p>
+      <w:pPr>
+        <w:pStyle w:val="LOnormal"/>
+        <w:rPr/>
+      </w:pPr>
+      <w:r>
+        <w:rPr/>
+        <w:t>However, this cannot directly interfere with orders, directions, or other restrictions placed on the Demon by entities with an Essence Rating higher than the Infernals, nor can it cause a summoned Demon to go against their Summons bindings.</w:t>
+      </w:r>
+    </w:p>
+    <w:p>
+      <w:pPr>
+        <w:pStyle w:val="LOnormal"/>
+        <w:rPr/>
+      </w:pPr>
+      <w:r>
+        <w:rPr/>
+        <w:t>Infernal Sorcerers summoning do not need to make deals with Summoned Demons with (Essence) less than them, and can simply command them to do their bidding.</w:t>
+      </w:r>
+    </w:p>
+    <w:p>
+      <w:pPr>
+        <w:pStyle w:val="LOnormal"/>
+        <w:rPr/>
+      </w:pPr>
+      <w:r>
+        <w:rPr>
+          <w:b/>
+        </w:rPr>
+        <w:t>Cursed Riches</w:t>
+      </w:r>
+      <w:r>
+        <w:rPr/>
+        <w:t xml:space="preserve"> Once a Story, the Infernal may use up to 20 RES of Malfean resources to supplement their Projects. However, these cursed goods cause the Infernal to roll </w:t>
+      </w:r>
+      <w:r>
+        <w:rPr>
+          <w:b/>
+        </w:rPr>
+        <w:t>one additional complication roll</w:t>
+      </w:r>
+      <w:r>
+        <w:rPr/>
+        <w:t>.</w:t>
+      </w:r>
+    </w:p>
+    <w:p>
+      <w:pPr>
+        <w:pStyle w:val="LOnormal"/>
+        <w:rPr/>
+      </w:pPr>
+      <w:r>
+        <w:rPr/>
+        <w:t>[[ May use them as Resources, but also cause problems]]</w:t>
+      </w:r>
+    </w:p>
+    <w:p>
+      <w:pPr>
+        <w:pStyle w:val="Heading2"/>
+        <w:rPr/>
+      </w:pPr>
+      <w:bookmarkStart w:id="4" w:name="_8db7rgulzwe4"/>
       <w:bookmarkEnd w:id="4"/>
-      <w:r>
-        <w:rPr/>
-        <w:t>Character Creation</w:t>
-      </w:r>
-    </w:p>
-    <w:p>
-      <w:pPr>
-        <w:pStyle w:val="Normal1"/>
-        <w:rPr/>
-      </w:pPr>
-      <w:r>
-        <w:rPr/>
-        <w:t xml:space="preserve">The Infernals gain access to the domains of the realm of Malfeas, named for the Yozi they fall under: </w:t>
-      </w:r>
-      <w:r>
-        <w:rPr>
-          <w:b/>
-        </w:rPr>
-        <w:t>Malfeas</w:t>
-      </w:r>
-      <w:r>
-        <w:rPr/>
-        <w:t xml:space="preserve">, </w:t>
-      </w:r>
-      <w:r>
-        <w:rPr>
-          <w:b/>
-        </w:rPr>
-        <w:t>Cecelyne, She Who Lives In Her Name, Adorjan</w:t>
-      </w:r>
-      <w:r>
-        <w:rPr/>
-        <w:t xml:space="preserve">, and </w:t>
-      </w:r>
-      <w:r>
-        <w:rPr>
-          <w:b/>
-        </w:rPr>
-        <w:t>Ebon Dragon</w:t>
-      </w:r>
-      <w:r>
-        <w:rPr/>
-        <w:t xml:space="preserve">. </w:t>
-      </w:r>
-    </w:p>
-    <w:p>
-      <w:pPr>
-        <w:pStyle w:val="Normal1"/>
-        <w:rPr/>
-      </w:pPr>
-      <w:r>
-        <w:rPr/>
-        <w:t>There are more Yozi that may choose an Exalt, which may expand this Supernatural Ability List.</w:t>
-      </w:r>
-    </w:p>
-    <w:p>
-      <w:pPr>
-        <w:pStyle w:val="Normal1"/>
-        <w:rPr/>
-      </w:pPr>
-      <w:r>
-        <w:rPr/>
-        <w:t xml:space="preserve">The Infernal then gains an additional </w:t>
-      </w:r>
-      <w:r>
-        <w:rPr>
-          <w:b/>
-        </w:rPr>
-        <w:t>Favored Ability</w:t>
-      </w:r>
-      <w:r>
-        <w:rPr/>
-        <w:t xml:space="preserve"> in the Supernatural Ability associated with their patron Yozi.</w:t>
-      </w:r>
-    </w:p>
-    <w:p>
-      <w:pPr>
-        <w:pStyle w:val="Normal1"/>
-        <w:rPr/>
-      </w:pPr>
-      <w:r>
-        <w:rPr>
-          <w:b/>
-        </w:rPr>
-        <w:t>Green Sun Prince</w:t>
-      </w:r>
-      <w:r>
-        <w:rPr/>
-        <w:t xml:space="preserve"> The Infernal, by their nature, is respected and commands the denizens of Malfeas. So long as their (Essence) rating is higher than the demon’s, the Infernal may command a loose Demon to do something as though they had it as an Ally.</w:t>
-      </w:r>
-    </w:p>
-    <w:p>
-      <w:pPr>
-        <w:pStyle w:val="Normal1"/>
-        <w:rPr/>
-      </w:pPr>
-      <w:r>
-        <w:rPr/>
-        <w:t>However, this cannot directly interfere with orders, directions, or other restrictions placed on the Demon by entities with an Essence Rating higher than the Infernals, nor can it cause a summoned Demon to go against their Summons bindings.</w:t>
-      </w:r>
-    </w:p>
-    <w:p>
-      <w:pPr>
-        <w:pStyle w:val="Normal1"/>
-        <w:rPr/>
-      </w:pPr>
-      <w:r>
-        <w:rPr/>
-        <w:t>Infernal Sorcerers summoning do not need to make deals with Summoned Demons with (Essence) less than them, and can simply command them to do their bidding.</w:t>
-      </w:r>
-    </w:p>
-    <w:p>
-      <w:pPr>
-        <w:pStyle w:val="Normal1"/>
-        <w:rPr/>
-      </w:pPr>
-      <w:r>
-        <w:rPr>
-          <w:b/>
-        </w:rPr>
-        <w:t>Cursed Riches</w:t>
-      </w:r>
-      <w:r>
-        <w:rPr/>
-        <w:t xml:space="preserve"> Once a Story, the Infernal may use up to 20 RES of Malfean resources to supplement their Projects. However, these cursed goods cause the Infernal to roll </w:t>
-      </w:r>
-      <w:r>
-        <w:rPr>
-          <w:b/>
-        </w:rPr>
-        <w:t>one additional complication roll</w:t>
-      </w:r>
-      <w:r>
-        <w:rPr/>
-        <w:t>.</w:t>
-      </w:r>
-    </w:p>
-    <w:p>
-      <w:pPr>
-        <w:pStyle w:val="Normal1"/>
-        <w:rPr/>
-      </w:pPr>
-      <w:r>
-        <w:rPr/>
-        <w:t>[[ May use them as Resources, but also cause problems]]</w:t>
-      </w:r>
-    </w:p>
-    <w:p>
-      <w:pPr>
-        <w:pStyle w:val="Heading2"/>
-        <w:rPr/>
-      </w:pPr>
-      <w:bookmarkStart w:id="5" w:name="_8db7rgulzwe4"/>
-      <w:bookmarkEnd w:id="5"/>
       <w:r>
         <w:rPr/>
         <w:t>Supernatural Abilities</w:t>
@@ -280,9 +280,9 @@
           <w:szCs w:val="24"/>
         </w:rPr>
       </w:r>
+      <w:bookmarkStart w:id="5" w:name="_4izdnyeqkhyo"/>
       <w:bookmarkStart w:id="6" w:name="_4izdnyeqkhyo"/>
-      <w:bookmarkStart w:id="7" w:name="_4izdnyeqkhyo"/>
-      <w:bookmarkEnd w:id="7"/>
+      <w:bookmarkEnd w:id="6"/>
     </w:p>
     <w:p>
       <w:pPr>
@@ -294,8 +294,8 @@
           <w:szCs w:val="24"/>
         </w:rPr>
       </w:pPr>
-      <w:bookmarkStart w:id="8" w:name="_jbrh82yr456r"/>
-      <w:bookmarkEnd w:id="8"/>
+      <w:bookmarkStart w:id="7" w:name="_jbrh82yr456r"/>
+      <w:bookmarkEnd w:id="7"/>
       <w:r>
         <w:rPr>
           <w:rFonts w:eastAsia="Sorts Mill Goudy" w:cs="Sorts Mill Goudy" w:ascii="Sorts Mill Goudy" w:hAnsi="Sorts Mill Goudy"/>
@@ -307,7 +307,7 @@
     </w:p>
     <w:p>
       <w:pPr>
-        <w:pStyle w:val="Normal1"/>
+        <w:pStyle w:val="LOnormal"/>
         <w:rPr/>
       </w:pPr>
       <w:r>
@@ -345,8 +345,8 @@
           <w:szCs w:val="24"/>
         </w:rPr>
       </w:pPr>
-      <w:bookmarkStart w:id="9" w:name="_oh9e7rjwoc8j"/>
-      <w:bookmarkEnd w:id="9"/>
+      <w:bookmarkStart w:id="8" w:name="_oh9e7rjwoc8j"/>
+      <w:bookmarkEnd w:id="8"/>
       <w:r>
         <w:rPr>
           <w:rFonts w:eastAsia="Sorts Mill Goudy" w:cs="Sorts Mill Goudy" w:ascii="Sorts Mill Goudy" w:hAnsi="Sorts Mill Goudy"/>
@@ -358,7 +358,7 @@
     </w:p>
     <w:p>
       <w:pPr>
-        <w:pStyle w:val="Normal1"/>
+        <w:pStyle w:val="LOnormal"/>
         <w:rPr/>
       </w:pPr>
       <w:r>
@@ -396,8 +396,8 @@
           <w:szCs w:val="24"/>
         </w:rPr>
       </w:pPr>
-      <w:bookmarkStart w:id="10" w:name="_5km1lmqkxdcp"/>
-      <w:bookmarkEnd w:id="10"/>
+      <w:bookmarkStart w:id="9" w:name="_5km1lmqkxdcp"/>
+      <w:bookmarkEnd w:id="9"/>
       <w:r>
         <w:rPr>
           <w:rFonts w:eastAsia="Sorts Mill Goudy" w:cs="Sorts Mill Goudy" w:ascii="Sorts Mill Goudy" w:hAnsi="Sorts Mill Goudy"/>
@@ -409,7 +409,7 @@
     </w:p>
     <w:p>
       <w:pPr>
-        <w:pStyle w:val="Normal1"/>
+        <w:pStyle w:val="LOnormal"/>
         <w:rPr/>
       </w:pPr>
       <w:r>
@@ -424,7 +424,9 @@
         <w:t>Cold, Unfeeling Logic</w:t>
       </w:r>
       <w:r>
-        <w:rPr/>
+        <w:rPr>
+          <w:b/>
+        </w:rPr>
       </w:r>
       <w:commentRangeEnd w:id="0"/>
       <w:r>
@@ -455,8 +457,8 @@
           <w:szCs w:val="24"/>
         </w:rPr>
       </w:pPr>
-      <w:bookmarkStart w:id="11" w:name="_f5lqyifg9eta"/>
-      <w:bookmarkEnd w:id="11"/>
+      <w:bookmarkStart w:id="10" w:name="_f5lqyifg9eta"/>
+      <w:bookmarkEnd w:id="10"/>
       <w:r>
         <w:rPr>
           <w:rFonts w:eastAsia="Sorts Mill Goudy" w:cs="Sorts Mill Goudy" w:ascii="Sorts Mill Goudy" w:hAnsi="Sorts Mill Goudy"/>
@@ -468,7 +470,7 @@
     </w:p>
     <w:p>
       <w:pPr>
-        <w:pStyle w:val="Normal1"/>
+        <w:pStyle w:val="LOnormal"/>
         <w:rPr/>
       </w:pPr>
       <w:r>
@@ -496,84 +498,84 @@
           <w:szCs w:val="24"/>
         </w:rPr>
       </w:pPr>
-      <w:bookmarkStart w:id="12" w:name="_xtwf3roqs8up"/>
+      <w:bookmarkStart w:id="11" w:name="_xtwf3roqs8up"/>
+      <w:bookmarkEnd w:id="11"/>
+      <w:r>
+        <w:rPr>
+          <w:rFonts w:eastAsia="Sorts Mill Goudy" w:cs="Sorts Mill Goudy" w:ascii="Sorts Mill Goudy" w:hAnsi="Sorts Mill Goudy"/>
+          <w:sz w:val="24"/>
+          <w:szCs w:val="24"/>
+        </w:rPr>
+        <w:t>Ebon Dragon</w:t>
+      </w:r>
+    </w:p>
+    <w:p>
+      <w:pPr>
+        <w:pStyle w:val="LOnormal"/>
+        <w:rPr/>
+      </w:pPr>
+      <w:r>
+        <w:rPr/>
+        <w:t xml:space="preserve">[[Focuses on </w:t>
+      </w:r>
+      <w:r>
+        <w:rPr>
+          <w:b/>
+        </w:rPr>
+        <w:t xml:space="preserve">Opposition </w:t>
+      </w:r>
+      <w:r>
+        <w:rPr/>
+        <w:t xml:space="preserve">and </w:t>
+      </w:r>
+      <w:r>
+        <w:rPr>
+          <w:b/>
+        </w:rPr>
+        <w:t>Retribution--</w:t>
+      </w:r>
+      <w:r>
+        <w:rPr/>
+        <w:t xml:space="preserve">the ultimate </w:t>
+      </w:r>
+      <w:r>
+        <w:rPr>
+          <w:b/>
+        </w:rPr>
+        <w:t>Nemesis</w:t>
+      </w:r>
+      <w:r>
+        <w:rPr/>
+        <w:t xml:space="preserve"> (In the classical sense) ]]</w:t>
+      </w:r>
+    </w:p>
+    <w:p>
+      <w:pPr>
+        <w:pStyle w:val="Heading2"/>
+        <w:rPr/>
+      </w:pPr>
+      <w:bookmarkStart w:id="12" w:name="_qhz5li5kyp95"/>
       <w:bookmarkEnd w:id="12"/>
       <w:r>
-        <w:rPr>
-          <w:rFonts w:eastAsia="Sorts Mill Goudy" w:cs="Sorts Mill Goudy" w:ascii="Sorts Mill Goudy" w:hAnsi="Sorts Mill Goudy"/>
-          <w:sz w:val="24"/>
-          <w:szCs w:val="24"/>
-        </w:rPr>
-        <w:t>Ebon Dragon</w:t>
-      </w:r>
-    </w:p>
-    <w:p>
-      <w:pPr>
-        <w:pStyle w:val="Normal1"/>
-        <w:rPr/>
-      </w:pPr>
-      <w:r>
-        <w:rPr/>
-        <w:t xml:space="preserve">[[Focuses on </w:t>
-      </w:r>
-      <w:r>
-        <w:rPr>
-          <w:b/>
-        </w:rPr>
-        <w:t xml:space="preserve">Opposition </w:t>
-      </w:r>
-      <w:r>
-        <w:rPr/>
-        <w:t xml:space="preserve">and </w:t>
-      </w:r>
-      <w:r>
-        <w:rPr>
-          <w:b/>
-        </w:rPr>
-        <w:t>Retribution--</w:t>
-      </w:r>
-      <w:r>
-        <w:rPr/>
-        <w:t xml:space="preserve">the ultimate </w:t>
-      </w:r>
-      <w:r>
-        <w:rPr>
-          <w:b/>
-        </w:rPr>
-        <w:t>Nemesis</w:t>
-      </w:r>
-      <w:r>
-        <w:rPr/>
-        <w:t xml:space="preserve"> (In the classical sense) ]]</w:t>
-      </w:r>
-    </w:p>
-    <w:p>
-      <w:pPr>
-        <w:pStyle w:val="Heading2"/>
-        <w:rPr/>
-      </w:pPr>
-      <w:bookmarkStart w:id="13" w:name="_qhz5li5kyp95"/>
+        <w:rPr/>
+        <w:t>Castes</w:t>
+      </w:r>
+    </w:p>
+    <w:p>
+      <w:pPr>
+        <w:pStyle w:val="Heading3"/>
+        <w:rPr/>
+      </w:pPr>
+      <w:bookmarkStart w:id="13" w:name="_x5j4a2eshosu"/>
       <w:bookmarkEnd w:id="13"/>
       <w:r>
         <w:rPr/>
-        <w:t>Castes</w:t>
-      </w:r>
-    </w:p>
-    <w:p>
-      <w:pPr>
-        <w:pStyle w:val="Heading3"/>
-        <w:rPr/>
-      </w:pPr>
-      <w:bookmarkStart w:id="14" w:name="_x5j4a2eshosu"/>
-      <w:bookmarkEnd w:id="14"/>
-      <w:r>
-        <w:rPr/>
         <w:t>Cecelyne</w:t>
       </w:r>
     </w:p>
     <w:p>
       <w:pPr>
-        <w:pStyle w:val="Normal1"/>
+        <w:pStyle w:val="LOnormal"/>
         <w:rPr/>
       </w:pPr>
       <w:r>
@@ -583,7 +585,7 @@
     </w:p>
     <w:p>
       <w:pPr>
-        <w:pStyle w:val="Normal1"/>
+        <w:pStyle w:val="LOnormal"/>
         <w:rPr/>
       </w:pPr>
       <w:r>
@@ -593,7 +595,7 @@
     </w:p>
     <w:p>
       <w:pPr>
-        <w:pStyle w:val="Normal1"/>
+        <w:pStyle w:val="LOnormal"/>
         <w:rPr/>
       </w:pPr>
       <w:r>
@@ -607,8 +609,8 @@
         <w:spacing w:lineRule="auto" w:line="240" w:before="0" w:after="0"/>
         <w:rPr/>
       </w:pPr>
-      <w:bookmarkStart w:id="15" w:name="_ldmk3vmnmpvj"/>
-      <w:bookmarkEnd w:id="15"/>
+      <w:bookmarkStart w:id="14" w:name="_ldmk3vmnmpvj"/>
+      <w:bookmarkEnd w:id="14"/>
       <w:r>
         <w:rPr/>
         <w:t>Strife Expression</w:t>
@@ -622,8 +624,8 @@
           <w:color w:val="3D85C6"/>
         </w:rPr>
       </w:pPr>
-      <w:bookmarkStart w:id="16" w:name="_50sh9jb7rre9"/>
-      <w:bookmarkEnd w:id="16"/>
+      <w:bookmarkStart w:id="15" w:name="_50sh9jb7rre9"/>
+      <w:bookmarkEnd w:id="15"/>
       <w:r>
         <w:rPr>
           <w:color w:val="3D85C6"/>
@@ -633,7 +635,7 @@
     </w:p>
     <w:p>
       <w:pPr>
-        <w:pStyle w:val="Normal1"/>
+        <w:pStyle w:val="LOnormal"/>
         <w:spacing w:lineRule="auto" w:line="240" w:before="0" w:after="120"/>
         <w:rPr>
           <w:rFonts w:ascii="Spectral" w:hAnsi="Spectral" w:eastAsia="Spectral" w:cs="Spectral"/>
@@ -648,7 +650,7 @@
     </w:p>
     <w:p>
       <w:pPr>
-        <w:pStyle w:val="Normal1"/>
+        <w:pStyle w:val="LOnormal"/>
         <w:spacing w:lineRule="auto" w:line="240" w:before="0" w:after="120"/>
         <w:rPr/>
       </w:pPr>
@@ -674,7 +676,7 @@
     </w:p>
     <w:p>
       <w:pPr>
-        <w:pStyle w:val="Normal1"/>
+        <w:pStyle w:val="LOnormal"/>
         <w:spacing w:lineRule="auto" w:line="240" w:before="0" w:after="120"/>
         <w:rPr/>
       </w:pPr>
@@ -700,7 +702,7 @@
     </w:p>
     <w:p>
       <w:pPr>
-        <w:pStyle w:val="Normal1"/>
+        <w:pStyle w:val="LOnormal"/>
         <w:spacing w:lineRule="auto" w:line="240" w:before="0" w:after="120"/>
         <w:rPr/>
       </w:pPr>
@@ -726,7 +728,7 @@
     </w:p>
     <w:p>
       <w:pPr>
-        <w:pStyle w:val="Normal1"/>
+        <w:pStyle w:val="LOnormal"/>
         <w:spacing w:lineRule="auto" w:line="240" w:before="0" w:after="120"/>
         <w:rPr/>
       </w:pPr>
@@ -769,62 +771,62 @@
         <w:spacing w:lineRule="auto" w:line="240" w:before="0" w:after="0"/>
         <w:rPr/>
       </w:pPr>
-      <w:bookmarkStart w:id="17" w:name="_pl527p7hzh4e"/>
+      <w:bookmarkStart w:id="16" w:name="_pl527p7hzh4e"/>
+      <w:bookmarkEnd w:id="16"/>
+      <w:r>
+        <w:rPr/>
+        <w:t>Great Curse</w:t>
+      </w:r>
+    </w:p>
+    <w:p>
+      <w:pPr>
+        <w:pStyle w:val="LOnormal"/>
+        <w:rPr/>
+      </w:pPr>
+      <w:r>
+        <w:rPr/>
+        <w:t xml:space="preserve">Infernals are </w:t>
+      </w:r>
+      <w:r>
+        <w:rPr>
+          <w:b/>
+        </w:rPr>
+        <w:t xml:space="preserve">Influenced by their Coadjugator, </w:t>
+      </w:r>
+      <w:r>
+        <w:rPr/>
+        <w:t xml:space="preserve">the demon who merged with the mortal to form the Infernal. They are often plagued by </w:t>
+      </w:r>
+      <w:r>
+        <w:rPr>
+          <w:b/>
+        </w:rPr>
+        <w:t>inhuman, alien</w:t>
+      </w:r>
+      <w:r>
+        <w:rPr/>
+        <w:t xml:space="preserve"> desires and actions.</w:t>
+      </w:r>
+    </w:p>
+    <w:p>
+      <w:pPr>
+        <w:pStyle w:val="LOnormal"/>
+        <w:rPr/>
+      </w:pPr>
+      <w:r>
+        <w:rPr/>
+      </w:r>
+      <w:r>
+        <w:br w:type="page"/>
+      </w:r>
+    </w:p>
+    <w:p>
+      <w:pPr>
+        <w:pStyle w:val="Heading1"/>
+        <w:rPr/>
+      </w:pPr>
+      <w:bookmarkStart w:id="17" w:name="_62irfn1bjryv"/>
       <w:bookmarkEnd w:id="17"/>
-      <w:r>
-        <w:rPr/>
-        <w:t>Great Curse</w:t>
-      </w:r>
-    </w:p>
-    <w:p>
-      <w:pPr>
-        <w:pStyle w:val="Normal1"/>
-        <w:rPr/>
-      </w:pPr>
-      <w:r>
-        <w:rPr/>
-        <w:t xml:space="preserve">Infernals are </w:t>
-      </w:r>
-      <w:r>
-        <w:rPr>
-          <w:b/>
-        </w:rPr>
-        <w:t xml:space="preserve">Influenced by their Coadjugator, </w:t>
-      </w:r>
-      <w:r>
-        <w:rPr/>
-        <w:t xml:space="preserve">the demon who merged with the mortal to form the Infernal. They are often plagued by </w:t>
-      </w:r>
-      <w:r>
-        <w:rPr>
-          <w:b/>
-        </w:rPr>
-        <w:t>inhuman, alien</w:t>
-      </w:r>
-      <w:r>
-        <w:rPr/>
-        <w:t xml:space="preserve"> desires and actions.</w:t>
-      </w:r>
-    </w:p>
-    <w:p>
-      <w:pPr>
-        <w:pStyle w:val="Normal1"/>
-        <w:rPr/>
-      </w:pPr>
-      <w:r>
-        <w:rPr/>
-      </w:r>
-      <w:r>
-        <w:br w:type="page"/>
-      </w:r>
-    </w:p>
-    <w:p>
-      <w:pPr>
-        <w:pStyle w:val="Heading1"/>
-        <w:rPr/>
-      </w:pPr>
-      <w:bookmarkStart w:id="18" w:name="_62irfn1bjryv"/>
-      <w:bookmarkEnd w:id="18"/>
       <w:r>
         <w:rPr/>
         <w:t>Cecelyne Charms</w:t>
@@ -836,8 +838,8 @@
         <w:spacing w:lineRule="auto" w:line="240" w:before="0" w:after="0"/>
         <w:rPr/>
       </w:pPr>
-      <w:bookmarkStart w:id="19" w:name="_ftnz4qe4g3vj"/>
-      <w:bookmarkEnd w:id="19"/>
+      <w:bookmarkStart w:id="18" w:name="_ftnz4qe4g3vj"/>
+      <w:bookmarkEnd w:id="18"/>
       <w:r>
         <w:rPr/>
         <w:t>Lesser Charms</w:t>
@@ -860,9 +862,9 @@
           <w:szCs w:val="24"/>
         </w:rPr>
       </w:r>
+      <w:bookmarkStart w:id="19" w:name="_pduv9owodxc4"/>
       <w:bookmarkStart w:id="20" w:name="_pduv9owodxc4"/>
-      <w:bookmarkStart w:id="21" w:name="_pduv9owodxc4"/>
-      <w:bookmarkEnd w:id="21"/>
+      <w:bookmarkEnd w:id="20"/>
     </w:p>
     <w:p>
       <w:pPr>
@@ -874,8 +876,8 @@
           <w:szCs w:val="24"/>
         </w:rPr>
       </w:pPr>
-      <w:bookmarkStart w:id="22" w:name="_oo7jei43d0ye"/>
-      <w:bookmarkEnd w:id="22"/>
+      <w:bookmarkStart w:id="21" w:name="_oo7jei43d0ye"/>
+      <w:bookmarkEnd w:id="21"/>
       <w:r>
         <w:rPr>
           <w:rFonts w:eastAsia="Sorts Mill Goudy" w:cs="Sorts Mill Goudy" w:ascii="Sorts Mill Goudy" w:hAnsi="Sorts Mill Goudy"/>
@@ -887,7 +889,7 @@
     </w:p>
     <w:p>
       <w:pPr>
-        <w:pStyle w:val="Normal1"/>
+        <w:pStyle w:val="LOnormal"/>
         <w:rPr/>
       </w:pPr>
       <w:r>
@@ -935,7 +937,7 @@
     </w:p>
     <w:p>
       <w:pPr>
-        <w:pStyle w:val="Normal1"/>
+        <w:pStyle w:val="LOnormal"/>
         <w:rPr/>
       </w:pPr>
       <w:r>
@@ -963,8 +965,8 @@
           <w:szCs w:val="24"/>
         </w:rPr>
       </w:pPr>
-      <w:bookmarkStart w:id="23" w:name="_85j7hru5pgb2"/>
-      <w:bookmarkEnd w:id="23"/>
+      <w:bookmarkStart w:id="22" w:name="_85j7hru5pgb2"/>
+      <w:bookmarkEnd w:id="22"/>
       <w:r>
         <w:rPr>
           <w:rFonts w:eastAsia="Sorts Mill Goudy" w:cs="Sorts Mill Goudy" w:ascii="Sorts Mill Goudy" w:hAnsi="Sorts Mill Goudy"/>
@@ -976,7 +978,7 @@
     </w:p>
     <w:p>
       <w:pPr>
-        <w:pStyle w:val="Normal1"/>
+        <w:pStyle w:val="LOnormal"/>
         <w:rPr/>
       </w:pPr>
       <w:r>
@@ -1024,7 +1026,7 @@
     </w:p>
     <w:p>
       <w:pPr>
-        <w:pStyle w:val="Normal1"/>
+        <w:pStyle w:val="LOnormal"/>
         <w:rPr/>
       </w:pPr>
       <w:r>
@@ -1034,7 +1036,7 @@
     </w:p>
     <w:p>
       <w:pPr>
-        <w:pStyle w:val="Normal1"/>
+        <w:pStyle w:val="LOnormal"/>
         <w:rPr/>
       </w:pPr>
       <w:r>
@@ -1044,7 +1046,7 @@
     </w:p>
     <w:p>
       <w:pPr>
-        <w:pStyle w:val="Normal1"/>
+        <w:pStyle w:val="LOnormal"/>
         <w:rPr/>
       </w:pPr>
       <w:r>
@@ -1062,8 +1064,8 @@
           <w:szCs w:val="24"/>
         </w:rPr>
       </w:pPr>
-      <w:bookmarkStart w:id="24" w:name="_tfsf67jc11tq"/>
-      <w:bookmarkEnd w:id="24"/>
+      <w:bookmarkStart w:id="23" w:name="_tfsf67jc11tq"/>
+      <w:bookmarkEnd w:id="23"/>
       <w:r>
         <w:rPr>
           <w:rFonts w:eastAsia="Sorts Mill Goudy" w:cs="Sorts Mill Goudy" w:ascii="Sorts Mill Goudy" w:hAnsi="Sorts Mill Goudy"/>
@@ -1075,7 +1077,7 @@
     </w:p>
     <w:p>
       <w:pPr>
-        <w:pStyle w:val="Normal1"/>
+        <w:pStyle w:val="LOnormal"/>
         <w:rPr/>
       </w:pPr>
       <w:r>
@@ -1123,7 +1125,7 @@
     </w:p>
     <w:p>
       <w:pPr>
-        <w:pStyle w:val="Normal1"/>
+        <w:pStyle w:val="LOnormal"/>
         <w:rPr/>
       </w:pPr>
       <w:r>
@@ -1141,8 +1143,8 @@
           <w:szCs w:val="24"/>
         </w:rPr>
       </w:pPr>
-      <w:bookmarkStart w:id="25" w:name="_7p0rberz9rl7"/>
-      <w:bookmarkEnd w:id="25"/>
+      <w:bookmarkStart w:id="24" w:name="_7p0rberz9rl7"/>
+      <w:bookmarkEnd w:id="24"/>
       <w:r>
         <w:rPr>
           <w:rFonts w:eastAsia="Sorts Mill Goudy" w:cs="Sorts Mill Goudy" w:ascii="Sorts Mill Goudy" w:hAnsi="Sorts Mill Goudy"/>
@@ -1154,7 +1156,7 @@
     </w:p>
     <w:p>
       <w:pPr>
-        <w:pStyle w:val="Normal1"/>
+        <w:pStyle w:val="LOnormal"/>
         <w:rPr/>
       </w:pPr>
       <w:r>
@@ -1202,7 +1204,7 @@
     </w:p>
     <w:p>
       <w:pPr>
-        <w:pStyle w:val="Normal1"/>
+        <w:pStyle w:val="LOnormal"/>
         <w:rPr/>
       </w:pPr>
       <w:r>
@@ -1230,8 +1232,8 @@
           <w:szCs w:val="24"/>
         </w:rPr>
       </w:pPr>
-      <w:bookmarkStart w:id="26" w:name="_hu04vw6qhk42"/>
-      <w:bookmarkEnd w:id="26"/>
+      <w:bookmarkStart w:id="25" w:name="_hu04vw6qhk42"/>
+      <w:bookmarkEnd w:id="25"/>
       <w:r>
         <w:rPr>
           <w:rFonts w:eastAsia="Sorts Mill Goudy" w:cs="Sorts Mill Goudy" w:ascii="Sorts Mill Goudy" w:hAnsi="Sorts Mill Goudy"/>
@@ -1243,7 +1245,7 @@
     </w:p>
     <w:p>
       <w:pPr>
-        <w:pStyle w:val="Normal1"/>
+        <w:pStyle w:val="LOnormal"/>
         <w:rPr/>
       </w:pPr>
       <w:r>
@@ -1291,7 +1293,7 @@
     </w:p>
     <w:p>
       <w:pPr>
-        <w:pStyle w:val="Normal1"/>
+        <w:pStyle w:val="LOnormal"/>
         <w:rPr/>
       </w:pPr>
       <w:r>
@@ -1305,8 +1307,8 @@
         <w:spacing w:lineRule="auto" w:line="240" w:before="0" w:after="0"/>
         <w:rPr/>
       </w:pPr>
-      <w:bookmarkStart w:id="27" w:name="_xqyshvondbi6"/>
-      <w:bookmarkEnd w:id="27"/>
+      <w:bookmarkStart w:id="26" w:name="_xqyshvondbi6"/>
+      <w:bookmarkEnd w:id="26"/>
       <w:r>
         <w:rPr/>
         <w:t>Greater Charms</w:t>
@@ -1322,8 +1324,8 @@
           <w:szCs w:val="24"/>
         </w:rPr>
       </w:pPr>
-      <w:bookmarkStart w:id="28" w:name="_i4flzag3wxpc"/>
-      <w:bookmarkEnd w:id="28"/>
+      <w:bookmarkStart w:id="27" w:name="_i4flzag3wxpc"/>
+      <w:bookmarkEnd w:id="27"/>
       <w:r>
         <w:rPr>
           <w:rFonts w:eastAsia="Sorts Mill Goudy" w:cs="Sorts Mill Goudy" w:ascii="Sorts Mill Goudy" w:hAnsi="Sorts Mill Goudy"/>
@@ -1335,7 +1337,7 @@
     </w:p>
     <w:p>
       <w:pPr>
-        <w:pStyle w:val="Normal1"/>
+        <w:pStyle w:val="LOnormal"/>
         <w:rPr/>
       </w:pPr>
       <w:r>
@@ -1383,7 +1385,7 @@
     </w:p>
     <w:p>
       <w:pPr>
-        <w:pStyle w:val="Normal1"/>
+        <w:pStyle w:val="LOnormal"/>
         <w:rPr/>
       </w:pPr>
       <w:r>
@@ -1393,7 +1395,7 @@
     </w:p>
     <w:p>
       <w:pPr>
-        <w:pStyle w:val="Normal1"/>
+        <w:pStyle w:val="LOnormal"/>
         <w:rPr/>
       </w:pPr>
       <w:r>
@@ -1410,8 +1412,8 @@
           <w:szCs w:val="24"/>
         </w:rPr>
       </w:pPr>
-      <w:bookmarkStart w:id="29" w:name="_15kwacqwswh5"/>
-      <w:bookmarkEnd w:id="29"/>
+      <w:bookmarkStart w:id="28" w:name="_15kwacqwswh5"/>
+      <w:bookmarkEnd w:id="28"/>
       <w:r>
         <w:rPr>
           <w:rFonts w:eastAsia="Sorts Mill Goudy" w:cs="Sorts Mill Goudy" w:ascii="Sorts Mill Goudy" w:hAnsi="Sorts Mill Goudy"/>
@@ -1423,7 +1425,7 @@
     </w:p>
     <w:p>
       <w:pPr>
-        <w:pStyle w:val="Normal1"/>
+        <w:pStyle w:val="LOnormal"/>
         <w:rPr/>
       </w:pPr>
       <w:r>
@@ -1471,7 +1473,7 @@
     </w:p>
     <w:p>
       <w:pPr>
-        <w:pStyle w:val="Normal1"/>
+        <w:pStyle w:val="LOnormal"/>
         <w:rPr/>
       </w:pPr>
       <w:r>
@@ -1484,7 +1486,7 @@
     </w:p>
     <w:p>
       <w:pPr>
-        <w:pStyle w:val="Normal1"/>
+        <w:pStyle w:val="LOnormal"/>
         <w:rPr/>
       </w:pPr>
       <w:r>
@@ -1496,7 +1498,7 @@
         <w:sectPr>
           <w:type w:val="continuous"/>
           <w:pgSz w:w="12240" w:h="15840"/>
-          <w:pgMar w:left="720" w:right="720" w:header="720" w:top="777" w:footer="0" w:bottom="720" w:gutter="0"/>
+          <w:pgMar w:left="720" w:right="720" w:header="720" w:top="777" w:footer="720" w:bottom="777" w:gutter="0"/>
           <w:cols w:num="2" w:space="180" w:equalWidth="true" w:sep="false"/>
           <w:formProt w:val="false"/>
           <w:textDirection w:val="lrTb"/>
@@ -1517,7 +1519,7 @@
     <w:sectPr>
       <w:type w:val="continuous"/>
       <w:pgSz w:w="12240" w:h="15840"/>
-      <w:pgMar w:left="720" w:right="720" w:header="720" w:top="777" w:footer="0" w:bottom="720" w:gutter="0"/>
+      <w:pgMar w:left="720" w:right="720" w:header="720" w:top="777" w:footer="720" w:bottom="777" w:gutter="0"/>
       <w:cols w:num="2" w:space="180" w:equalWidth="true" w:sep="false"/>
       <w:formProt w:val="false"/>
       <w:textDirection w:val="lrTb"/>
@@ -1545,15 +1547,101 @@
 </w:comments>
 </file>
 
+<file path=word/footer1.xml><?xml version="1.0" encoding="utf-8"?>
+<w:ftr xmlns:o="urn:schemas-microsoft-com:office:office" xmlns:r="http://schemas.openxmlformats.org/officeDocument/2006/relationships" xmlns:v="urn:schemas-microsoft-com:vml" xmlns:w="http://schemas.openxmlformats.org/wordprocessingml/2006/main" xmlns:w10="urn:schemas-microsoft-com:office:word" xmlns:wp="http://schemas.openxmlformats.org/drawingml/2006/wordprocessingDrawing" xmlns:wps="http://schemas.microsoft.com/office/word/2010/wordprocessingShape" xmlns:wpg="http://schemas.microsoft.com/office/word/2010/wordprocessingGroup" xmlns:mc="http://schemas.openxmlformats.org/markup-compatibility/2006" xmlns:wp14="http://schemas.microsoft.com/office/word/2010/wordprocessingDrawing" xmlns:w14="http://schemas.microsoft.com/office/word/2010/wordml" mc:Ignorable="w14 wp14">
+  <w:p>
+    <w:pPr>
+      <w:pStyle w:val="Exalted"/>
+      <w:widowControl/>
+      <w:bidi w:val="0"/>
+      <w:spacing w:lineRule="auto" w:line="240" w:before="0" w:after="144"/>
+      <w:jc w:val="left"/>
+      <w:rPr/>
+    </w:pPr>
+    <w:r>
+      <w:rPr/>
+      <w:fldChar w:fldCharType="begin"/>
+    </w:r>
+    <w:r>
+      <w:rPr/>
+      <w:instrText> PAGE </w:instrText>
+    </w:r>
+    <w:r>
+      <w:rPr/>
+      <w:fldChar w:fldCharType="separate"/>
+    </w:r>
+    <w:r>
+      <w:rPr/>
+      <w:t>2</w:t>
+    </w:r>
+    <w:r>
+      <w:rPr/>
+      <w:fldChar w:fldCharType="end"/>
+    </w:r>
+  </w:p>
+</w:ftr>
+</file>
+
+<file path=word/footer2.xml><?xml version="1.0" encoding="utf-8"?>
+<w:ftr xmlns:o="urn:schemas-microsoft-com:office:office" xmlns:r="http://schemas.openxmlformats.org/officeDocument/2006/relationships" xmlns:v="urn:schemas-microsoft-com:vml" xmlns:w="http://schemas.openxmlformats.org/wordprocessingml/2006/main" xmlns:w10="urn:schemas-microsoft-com:office:word" xmlns:wp="http://schemas.openxmlformats.org/drawingml/2006/wordprocessingDrawing" xmlns:wps="http://schemas.microsoft.com/office/word/2010/wordprocessingShape" xmlns:wpg="http://schemas.microsoft.com/office/word/2010/wordprocessingGroup" xmlns:mc="http://schemas.openxmlformats.org/markup-compatibility/2006" xmlns:wp14="http://schemas.microsoft.com/office/word/2010/wordprocessingDrawing" xmlns:w14="http://schemas.microsoft.com/office/word/2010/wordml" mc:Ignorable="w14 wp14">
+  <w:p>
+    <w:pPr>
+      <w:pStyle w:val="Exalted"/>
+      <w:spacing w:before="0" w:after="144"/>
+      <w:jc w:val="right"/>
+      <w:rPr/>
+    </w:pPr>
+    <w:r>
+      <w:rPr/>
+      <w:fldChar w:fldCharType="begin"/>
+    </w:r>
+    <w:r>
+      <w:rPr/>
+      <w:instrText> PAGE </w:instrText>
+    </w:r>
+    <w:r>
+      <w:rPr/>
+      <w:fldChar w:fldCharType="separate"/>
+    </w:r>
+    <w:r>
+      <w:rPr/>
+      <w:t>3</w:t>
+    </w:r>
+    <w:r>
+      <w:rPr/>
+      <w:fldChar w:fldCharType="end"/>
+    </w:r>
+  </w:p>
+</w:ftr>
+</file>
+
 <file path=word/header1.xml><?xml version="1.0" encoding="utf-8"?>
 <w:hdr xmlns:o="urn:schemas-microsoft-com:office:office" xmlns:r="http://schemas.openxmlformats.org/officeDocument/2006/relationships" xmlns:v="urn:schemas-microsoft-com:vml" xmlns:w="http://schemas.openxmlformats.org/wordprocessingml/2006/main" xmlns:w10="urn:schemas-microsoft-com:office:word" xmlns:wp="http://schemas.openxmlformats.org/drawingml/2006/wordprocessingDrawing" xmlns:wps="http://schemas.microsoft.com/office/word/2010/wordprocessingShape" xmlns:wpg="http://schemas.microsoft.com/office/word/2010/wordprocessingGroup" xmlns:mc="http://schemas.openxmlformats.org/markup-compatibility/2006" xmlns:wp14="http://schemas.microsoft.com/office/word/2010/wordprocessingDrawing" xmlns:w14="http://schemas.microsoft.com/office/word/2010/wordml" mc:Ignorable="w14 wp14">
   <w:p>
     <w:pPr>
-      <w:pStyle w:val="Normal1"/>
+      <w:pStyle w:val="Exalted"/>
       <w:widowControl/>
       <w:bidi w:val="0"/>
-      <w:spacing w:lineRule="auto" w:line="240" w:before="0" w:after="120"/>
-      <w:jc w:val="both"/>
+      <w:spacing w:lineRule="auto" w:line="240" w:before="0" w:after="144"/>
+      <w:jc w:val="left"/>
+      <w:rPr/>
+    </w:pPr>
+    <w:r>
+      <w:rPr/>
+    </w:r>
+  </w:p>
+</w:hdr>
+</file>
+
+<file path=word/header2.xml><?xml version="1.0" encoding="utf-8"?>
+<w:hdr xmlns:o="urn:schemas-microsoft-com:office:office" xmlns:r="http://schemas.openxmlformats.org/officeDocument/2006/relationships" xmlns:v="urn:schemas-microsoft-com:vml" xmlns:w="http://schemas.openxmlformats.org/wordprocessingml/2006/main" xmlns:w10="urn:schemas-microsoft-com:office:word" xmlns:wp="http://schemas.openxmlformats.org/drawingml/2006/wordprocessingDrawing" xmlns:wps="http://schemas.microsoft.com/office/word/2010/wordprocessingShape" xmlns:wpg="http://schemas.microsoft.com/office/word/2010/wordprocessingGroup" xmlns:mc="http://schemas.openxmlformats.org/markup-compatibility/2006" xmlns:wp14="http://schemas.microsoft.com/office/word/2010/wordprocessingDrawing" xmlns:w14="http://schemas.microsoft.com/office/word/2010/wordml" mc:Ignorable="w14 wp14">
+  <w:p>
+    <w:pPr>
+      <w:pStyle w:val="Exalted"/>
+      <w:widowControl/>
+      <w:bidi w:val="0"/>
+      <w:spacing w:lineRule="auto" w:line="240" w:before="0" w:after="144"/>
+      <w:jc w:val="left"/>
       <w:rPr/>
     </w:pPr>
     <w:r>
@@ -1582,193 +1670,8 @@
     <w:name w:val="Normal"/>
     <w:qFormat/>
     <w:pPr>
-      <w:widowControl w:val="false"/>
-      <w:kinsoku w:val="true"/>
-      <w:overflowPunct w:val="true"/>
-      <w:autoSpaceDE w:val="true"/>
-      <w:bidi w:val="0"/>
-    </w:pPr>
-    <w:rPr>
-      <w:rFonts w:ascii="Spectral" w:hAnsi="Spectral" w:eastAsia="Spectral" w:cs="Spectral"/>
-      <w:color w:val="auto"/>
-      <w:kern w:val="0"/>
-      <w:sz w:val="20"/>
-      <w:szCs w:val="20"/>
-      <w:lang w:val="en" w:eastAsia="zh-CN" w:bidi="hi-IN"/>
-    </w:rPr>
-  </w:style>
-  <w:style w:type="paragraph" w:styleId="Heading1">
-    <w:name w:val="Heading 1"/>
-    <w:basedOn w:val="Normal1"/>
-    <w:next w:val="Normal1"/>
-    <w:qFormat/>
-    <w:pPr>
-      <w:keepNext w:val="true"/>
-      <w:keepLines/>
-      <w:spacing w:lineRule="auto" w:line="240" w:before="0" w:after="0"/>
-    </w:pPr>
-    <w:rPr>
-      <w:rFonts w:ascii="Modern Antiqua" w:hAnsi="Modern Antiqua" w:eastAsia="Modern Antiqua" w:cs="Modern Antiqua"/>
-      <w:b/>
-      <w:color w:val="1C4587"/>
-      <w:sz w:val="40"/>
-      <w:szCs w:val="40"/>
-    </w:rPr>
-  </w:style>
-  <w:style w:type="paragraph" w:styleId="Heading2">
-    <w:name w:val="Heading 2"/>
-    <w:basedOn w:val="Normal1"/>
-    <w:next w:val="Normal1"/>
-    <w:qFormat/>
-    <w:pPr>
-      <w:keepNext w:val="true"/>
-      <w:keepLines/>
-      <w:spacing w:lineRule="auto" w:line="240" w:before="0" w:after="0"/>
-    </w:pPr>
-    <w:rPr>
-      <w:rFonts w:ascii="Modern Antiqua" w:hAnsi="Modern Antiqua" w:eastAsia="Modern Antiqua" w:cs="Modern Antiqua"/>
-      <w:color w:val="0B5394"/>
-      <w:sz w:val="32"/>
-      <w:szCs w:val="32"/>
-    </w:rPr>
-  </w:style>
-  <w:style w:type="paragraph" w:styleId="Heading3">
-    <w:name w:val="Heading 3"/>
-    <w:basedOn w:val="Normal1"/>
-    <w:next w:val="Normal1"/>
-    <w:qFormat/>
-    <w:pPr>
-      <w:keepNext w:val="true"/>
-      <w:keepLines/>
-      <w:spacing w:lineRule="auto" w:line="240" w:before="200" w:after="0"/>
-    </w:pPr>
-    <w:rPr>
-      <w:rFonts w:ascii="Modern Antiqua" w:hAnsi="Modern Antiqua" w:eastAsia="Modern Antiqua" w:cs="Modern Antiqua"/>
-      <w:color w:val="3D85C6"/>
-      <w:sz w:val="24"/>
-      <w:szCs w:val="24"/>
-    </w:rPr>
-  </w:style>
-  <w:style w:type="paragraph" w:styleId="Heading4">
-    <w:name w:val="Heading 4"/>
-    <w:basedOn w:val="Normal1"/>
-    <w:next w:val="Normal1"/>
-    <w:qFormat/>
-    <w:pPr>
-      <w:keepNext w:val="true"/>
-      <w:keepLines/>
-      <w:spacing w:lineRule="auto" w:line="240" w:before="0" w:after="0"/>
-    </w:pPr>
-    <w:rPr>
-      <w:color w:val="1C4587"/>
-      <w:sz w:val="24"/>
-      <w:szCs w:val="24"/>
-    </w:rPr>
-  </w:style>
-  <w:style w:type="paragraph" w:styleId="Heading5">
-    <w:name w:val="Heading 5"/>
-    <w:basedOn w:val="Normal1"/>
-    <w:next w:val="Normal1"/>
-    <w:qFormat/>
-    <w:pPr>
-      <w:keepNext w:val="true"/>
-      <w:keepLines/>
-      <w:spacing w:lineRule="auto" w:line="240" w:before="0" w:after="0"/>
-    </w:pPr>
-    <w:rPr>
-      <w:color w:val="666666"/>
-      <w:sz w:val="22"/>
-      <w:szCs w:val="22"/>
-    </w:rPr>
-  </w:style>
-  <w:style w:type="paragraph" w:styleId="Heading6">
-    <w:name w:val="Heading 6"/>
-    <w:basedOn w:val="Normal1"/>
-    <w:next w:val="Normal1"/>
-    <w:qFormat/>
-    <w:pPr>
-      <w:keepNext w:val="true"/>
-      <w:keepLines/>
-      <w:spacing w:lineRule="auto" w:line="240" w:before="0" w:after="80"/>
-    </w:pPr>
-    <w:rPr>
-      <w:i/>
-      <w:color w:val="666666"/>
-      <w:sz w:val="22"/>
-      <w:szCs w:val="22"/>
-    </w:rPr>
-  </w:style>
-  <w:style w:type="character" w:styleId="InternetLink">
-    <w:name w:val="Hyperlink"/>
-    <w:rPr>
-      <w:color w:val="000080"/>
-      <w:u w:val="single"/>
-      <w:lang w:val="zxx" w:eastAsia="zxx" w:bidi="zxx"/>
-    </w:rPr>
-  </w:style>
-  <w:style w:type="paragraph" w:styleId="Heading">
-    <w:name w:val="Heading"/>
-    <w:basedOn w:val="Normal"/>
-    <w:next w:val="TextBody"/>
-    <w:qFormat/>
-    <w:pPr>
-      <w:keepNext w:val="true"/>
-      <w:spacing w:before="240" w:after="120"/>
-    </w:pPr>
-    <w:rPr>
-      <w:rFonts w:ascii="Liberation Sans" w:hAnsi="Liberation Sans" w:eastAsia="Microsoft YaHei" w:cs="Arial"/>
-      <w:sz w:val="28"/>
-      <w:szCs w:val="28"/>
-    </w:rPr>
-  </w:style>
-  <w:style w:type="paragraph" w:styleId="TextBody">
-    <w:name w:val="Body Text"/>
-    <w:basedOn w:val="Normal"/>
-    <w:pPr>
-      <w:spacing w:lineRule="auto" w:line="276" w:before="0" w:after="140"/>
-    </w:pPr>
-    <w:rPr/>
-  </w:style>
-  <w:style w:type="paragraph" w:styleId="List">
-    <w:name w:val="List"/>
-    <w:basedOn w:val="TextBody"/>
-    <w:pPr/>
-    <w:rPr>
-      <w:rFonts w:cs="Arial"/>
-    </w:rPr>
-  </w:style>
-  <w:style w:type="paragraph" w:styleId="Caption">
-    <w:name w:val="Caption"/>
-    <w:basedOn w:val="Normal"/>
-    <w:qFormat/>
-    <w:pPr>
-      <w:suppressLineNumbers/>
-      <w:spacing w:before="120" w:after="120"/>
-    </w:pPr>
-    <w:rPr>
-      <w:rFonts w:cs="Arial"/>
-      <w:i/>
-      <w:iCs/>
-      <w:sz w:val="24"/>
-      <w:szCs w:val="24"/>
-    </w:rPr>
-  </w:style>
-  <w:style w:type="paragraph" w:styleId="Index">
-    <w:name w:val="Index"/>
-    <w:basedOn w:val="Normal"/>
-    <w:qFormat/>
-    <w:pPr>
-      <w:suppressLineNumbers/>
-    </w:pPr>
-    <w:rPr>
-      <w:rFonts w:cs="Arial"/>
-    </w:rPr>
-  </w:style>
-  <w:style w:type="paragraph" w:styleId="Normal1">
-    <w:name w:val="LO-normal"/>
-    <w:qFormat/>
-    <w:pPr>
       <w:widowControl/>
+      <w:suppressAutoHyphens w:val="true"/>
       <w:kinsoku w:val="true"/>
       <w:overflowPunct w:val="true"/>
       <w:autoSpaceDE w:val="true"/>
@@ -1785,26 +1688,320 @@
       <w:lang w:val="en" w:eastAsia="zh-CN" w:bidi="hi-IN"/>
     </w:rPr>
   </w:style>
-  <w:style w:type="paragraph" w:styleId="Title">
-    <w:name w:val="Title"/>
-    <w:basedOn w:val="Normal1"/>
-    <w:next w:val="Normal1"/>
+  <w:style w:type="paragraph" w:styleId="Heading1">
+    <w:name w:val="Heading 1"/>
+    <w:basedOn w:val="Exalted"/>
+    <w:next w:val="Exalted"/>
     <w:qFormat/>
     <w:pPr>
       <w:keepNext w:val="true"/>
       <w:keepLines/>
-      <w:spacing w:lineRule="auto" w:line="240" w:before="0" w:after="60"/>
+      <w:widowControl/>
+      <w:numPr>
+        <w:ilvl w:val="0"/>
+        <w:numId w:val="0"/>
+      </w:numPr>
+      <w:suppressAutoHyphens w:val="true"/>
+      <w:overflowPunct w:val="true"/>
+      <w:bidi w:val="0"/>
+      <w:spacing w:lineRule="auto" w:line="240" w:before="0" w:after="0"/>
+      <w:jc w:val="left"/>
+      <w:outlineLvl w:val="0"/>
     </w:pPr>
     <w:rPr>
-      <w:rFonts w:ascii="Modern Antiqua" w:hAnsi="Modern Antiqua" w:eastAsia="Modern Antiqua" w:cs="Modern Antiqua"/>
-      <w:sz w:val="52"/>
-      <w:szCs w:val="52"/>
+      <w:rFonts w:ascii="Envision Roman" w:hAnsi="Envision Roman" w:eastAsia="Modern Antiqua" w:cs="Modern Antiqua"/>
+      <w:color w:val="1C4587"/>
+      <w:kern w:val="0"/>
+      <w:sz w:val="40"/>
+      <w:szCs w:val="40"/>
+      <w:lang w:val="en" w:eastAsia="zh-CN" w:bidi="hi-IN"/>
+    </w:rPr>
+  </w:style>
+  <w:style w:type="paragraph" w:styleId="Heading2">
+    <w:name w:val="Heading 2"/>
+    <w:basedOn w:val="Exalted"/>
+    <w:next w:val="Exalted"/>
+    <w:qFormat/>
+    <w:pPr>
+      <w:keepNext w:val="true"/>
+      <w:keepLines/>
+      <w:widowControl/>
+      <w:numPr>
+        <w:ilvl w:val="0"/>
+        <w:numId w:val="0"/>
+      </w:numPr>
+      <w:suppressAutoHyphens w:val="true"/>
+      <w:overflowPunct w:val="true"/>
+      <w:bidi w:val="0"/>
+      <w:spacing w:lineRule="auto" w:line="240" w:before="0" w:after="0"/>
+      <w:jc w:val="left"/>
+      <w:outlineLvl w:val="1"/>
+    </w:pPr>
+    <w:rPr>
+      <w:rFonts w:ascii="Envision Roman" w:hAnsi="Envision Roman" w:eastAsia="Modern Antiqua" w:cs="Modern Antiqua"/>
+      <w:color w:val="0B5394"/>
+      <w:kern w:val="0"/>
+      <w:sz w:val="36"/>
+      <w:szCs w:val="36"/>
+      <w:lang w:val="en" w:eastAsia="zh-CN" w:bidi="hi-IN"/>
+    </w:rPr>
+  </w:style>
+  <w:style w:type="paragraph" w:styleId="Heading3">
+    <w:name w:val="Heading 3"/>
+    <w:basedOn w:val="Exalted"/>
+    <w:next w:val="Exalted"/>
+    <w:qFormat/>
+    <w:pPr>
+      <w:keepNext w:val="true"/>
+      <w:keepLines/>
+      <w:widowControl/>
+      <w:numPr>
+        <w:ilvl w:val="0"/>
+        <w:numId w:val="0"/>
+      </w:numPr>
+      <w:suppressAutoHyphens w:val="true"/>
+      <w:overflowPunct w:val="true"/>
+      <w:bidi w:val="0"/>
+      <w:spacing w:lineRule="auto" w:line="240" w:before="115" w:after="0"/>
+      <w:jc w:val="left"/>
+      <w:outlineLvl w:val="2"/>
+    </w:pPr>
+    <w:rPr>
+      <w:rFonts w:ascii="Goudy" w:hAnsi="Goudy" w:eastAsia="Modern Antiqua" w:cs="Modern Antiqua"/>
+      <w:color w:val="3D85C6"/>
+      <w:kern w:val="0"/>
+      <w:sz w:val="32"/>
+      <w:szCs w:val="32"/>
+      <w:lang w:val="en" w:eastAsia="zh-CN" w:bidi="hi-IN"/>
+    </w:rPr>
+  </w:style>
+  <w:style w:type="paragraph" w:styleId="Heading4">
+    <w:name w:val="Heading 4"/>
+    <w:basedOn w:val="Exalted"/>
+    <w:next w:val="Exalted"/>
+    <w:qFormat/>
+    <w:pPr>
+      <w:keepNext w:val="true"/>
+      <w:keepLines/>
+      <w:widowControl/>
+      <w:numPr>
+        <w:ilvl w:val="0"/>
+        <w:numId w:val="0"/>
+      </w:numPr>
+      <w:suppressAutoHyphens w:val="true"/>
+      <w:overflowPunct w:val="true"/>
+      <w:bidi w:val="0"/>
+      <w:spacing w:lineRule="auto" w:line="240" w:before="0" w:after="0"/>
+      <w:jc w:val="left"/>
+      <w:outlineLvl w:val="3"/>
+    </w:pPr>
+    <w:rPr>
+      <w:rFonts w:ascii="Arial" w:hAnsi="Arial" w:eastAsia="Spectral" w:cs="Spectral"/>
+      <w:i w:val="false"/>
+      <w:iCs w:val="false"/>
+      <w:color w:val="1C4587"/>
+      <w:kern w:val="0"/>
+      <w:sz w:val="24"/>
+      <w:szCs w:val="24"/>
+      <w:lang w:val="en" w:eastAsia="zh-CN" w:bidi="hi-IN"/>
+    </w:rPr>
+  </w:style>
+  <w:style w:type="paragraph" w:styleId="Heading5">
+    <w:name w:val="Heading 5"/>
+    <w:basedOn w:val="Exalted"/>
+    <w:next w:val="Exalted"/>
+    <w:qFormat/>
+    <w:pPr>
+      <w:keepNext w:val="true"/>
+      <w:keepLines/>
+      <w:widowControl/>
+      <w:numPr>
+        <w:ilvl w:val="0"/>
+        <w:numId w:val="0"/>
+      </w:numPr>
+      <w:suppressAutoHyphens w:val="true"/>
+      <w:overflowPunct w:val="true"/>
+      <w:bidi w:val="0"/>
+      <w:spacing w:lineRule="auto" w:line="240" w:before="0" w:after="0"/>
+      <w:jc w:val="left"/>
+      <w:outlineLvl w:val="5"/>
+    </w:pPr>
+    <w:rPr>
+      <w:rFonts w:ascii="Arial" w:hAnsi="Arial" w:eastAsia="Spectral" w:cs="Spectral"/>
+      <w:color w:val="666666"/>
+      <w:kern w:val="0"/>
+      <w:sz w:val="22"/>
+      <w:szCs w:val="22"/>
+      <w:lang w:val="en" w:eastAsia="zh-CN" w:bidi="hi-IN"/>
+    </w:rPr>
+  </w:style>
+  <w:style w:type="paragraph" w:styleId="Heading6">
+    <w:name w:val="Heading 6"/>
+    <w:basedOn w:val="Exalted"/>
+    <w:next w:val="Exalted"/>
+    <w:qFormat/>
+    <w:pPr>
+      <w:keepNext w:val="true"/>
+      <w:keepLines/>
+      <w:widowControl/>
+      <w:numPr>
+        <w:ilvl w:val="0"/>
+        <w:numId w:val="0"/>
+      </w:numPr>
+      <w:suppressAutoHyphens w:val="true"/>
+      <w:overflowPunct w:val="true"/>
+      <w:bidi w:val="0"/>
+      <w:spacing w:lineRule="auto" w:line="240" w:before="0" w:after="80"/>
+      <w:jc w:val="left"/>
+      <w:outlineLvl w:val="6"/>
+    </w:pPr>
+    <w:rPr>
+      <w:rFonts w:ascii="Arial" w:hAnsi="Arial" w:eastAsia="Spectral" w:cs="Spectral"/>
+      <w:i/>
+      <w:color w:val="666666"/>
+      <w:kern w:val="0"/>
+      <w:sz w:val="22"/>
+      <w:szCs w:val="22"/>
+      <w:lang w:val="en" w:eastAsia="zh-CN" w:bidi="hi-IN"/>
+    </w:rPr>
+  </w:style>
+  <w:style w:type="character" w:styleId="InternetLink">
+    <w:name w:val="Hyperlink"/>
+    <w:rPr>
+      <w:color w:val="000080"/>
+      <w:u w:val="single"/>
+      <w:lang w:val="zxx" w:eastAsia="zxx" w:bidi="zxx"/>
+    </w:rPr>
+  </w:style>
+  <w:style w:type="character" w:styleId="Bullets">
+    <w:name w:val="Bullets"/>
+    <w:qFormat/>
+    <w:rPr>
+      <w:rFonts w:ascii="OpenSymbol" w:hAnsi="OpenSymbol" w:eastAsia="OpenSymbol" w:cs="OpenSymbol"/>
+    </w:rPr>
+  </w:style>
+  <w:style w:type="character" w:styleId="NumberingSymbols">
+    <w:name w:val="Numbering Symbols"/>
+    <w:qFormat/>
+    <w:rPr/>
+  </w:style>
+  <w:style w:type="character" w:styleId="EndnoteAnchor">
+    <w:name w:val="Endnote Anchor"/>
+    <w:rPr>
+      <w:vertAlign w:val="superscript"/>
+    </w:rPr>
+  </w:style>
+  <w:style w:type="character" w:styleId="EndnoteCharacters">
+    <w:name w:val="Endnote Characters"/>
+    <w:qFormat/>
+    <w:rPr/>
+  </w:style>
+  <w:style w:type="paragraph" w:styleId="Heading">
+    <w:name w:val="Heading"/>
+    <w:basedOn w:val="Normal"/>
+    <w:next w:val="TextBody"/>
+    <w:qFormat/>
+    <w:pPr>
+      <w:keepNext w:val="true"/>
+      <w:spacing w:before="240" w:after="120"/>
+    </w:pPr>
+    <w:rPr>
+      <w:rFonts w:ascii="Liberation Sans" w:hAnsi="Liberation Sans" w:eastAsia="Microsoft YaHei" w:cs="Arial"/>
+      <w:sz w:val="28"/>
+      <w:szCs w:val="28"/>
+    </w:rPr>
+  </w:style>
+  <w:style w:type="paragraph" w:styleId="TextBody">
+    <w:name w:val="Body Text"/>
+    <w:basedOn w:val="Normal"/>
+    <w:pPr>
+      <w:spacing w:lineRule="auto" w:line="276" w:before="0" w:after="140"/>
+    </w:pPr>
+    <w:rPr/>
+  </w:style>
+  <w:style w:type="paragraph" w:styleId="List">
+    <w:name w:val="List"/>
+    <w:basedOn w:val="TextBody"/>
+    <w:pPr/>
+    <w:rPr>
+      <w:rFonts w:cs="Arial"/>
+    </w:rPr>
+  </w:style>
+  <w:style w:type="paragraph" w:styleId="Caption">
+    <w:name w:val="Caption"/>
+    <w:basedOn w:val="Normal"/>
+    <w:qFormat/>
+    <w:pPr>
+      <w:suppressLineNumbers/>
+      <w:spacing w:before="120" w:after="120"/>
+    </w:pPr>
+    <w:rPr>
+      <w:rFonts w:cs="Arial"/>
+      <w:i/>
+      <w:iCs/>
+      <w:sz w:val="24"/>
+      <w:szCs w:val="24"/>
+    </w:rPr>
+  </w:style>
+  <w:style w:type="paragraph" w:styleId="Index">
+    <w:name w:val="Index"/>
+    <w:basedOn w:val="Normal"/>
+    <w:qFormat/>
+    <w:pPr>
+      <w:suppressLineNumbers/>
+    </w:pPr>
+    <w:rPr>
+      <w:rFonts w:cs="Arial"/>
+    </w:rPr>
+  </w:style>
+  <w:style w:type="paragraph" w:styleId="LOnormal">
+    <w:name w:val="LO-normal"/>
+    <w:qFormat/>
+    <w:pPr>
+      <w:widowControl/>
+      <w:suppressAutoHyphens w:val="true"/>
+      <w:kinsoku w:val="true"/>
+      <w:overflowPunct w:val="false"/>
+      <w:autoSpaceDE w:val="true"/>
+      <w:bidi w:val="0"/>
+      <w:spacing w:lineRule="auto" w:line="240" w:before="0" w:after="120"/>
+      <w:jc w:val="both"/>
+    </w:pPr>
+    <w:rPr>
+      <w:rFonts w:ascii="Spectral" w:hAnsi="Spectral" w:eastAsia="Spectral" w:cs="Spectral"/>
+      <w:color w:val="auto"/>
+      <w:kern w:val="0"/>
+      <w:sz w:val="20"/>
+      <w:szCs w:val="20"/>
+      <w:lang w:val="en" w:eastAsia="zh-CN" w:bidi="hi-IN"/>
+    </w:rPr>
+  </w:style>
+  <w:style w:type="paragraph" w:styleId="Title">
+    <w:name w:val="Title"/>
+    <w:basedOn w:val="Exalted"/>
+    <w:next w:val="Exalted"/>
+    <w:qFormat/>
+    <w:pPr>
+      <w:keepNext w:val="true"/>
+      <w:keepLines/>
+      <w:numPr>
+        <w:ilvl w:val="0"/>
+        <w:numId w:val="0"/>
+      </w:numPr>
+      <w:spacing w:lineRule="auto" w:line="240" w:before="0" w:after="60"/>
+      <w:jc w:val="center"/>
+    </w:pPr>
+    <w:rPr>
+      <w:rFonts w:ascii="Envision Roman" w:hAnsi="Envision Roman" w:eastAsia="Modern Antiqua" w:cs="Modern Antiqua"/>
+      <w:color w:val="2A6099"/>
+      <w:sz w:val="64"/>
+      <w:szCs w:val="64"/>
     </w:rPr>
   </w:style>
   <w:style w:type="paragraph" w:styleId="Subtitle">
     <w:name w:val="Subtitle"/>
-    <w:basedOn w:val="Normal1"/>
-    <w:next w:val="Normal1"/>
+    <w:basedOn w:val="Exalted"/>
+    <w:next w:val="Exalted"/>
     <w:qFormat/>
     <w:pPr>
       <w:keepNext w:val="true"/>
@@ -1832,5 +2029,172 @@
     <w:pPr/>
     <w:rPr/>
   </w:style>
+  <w:style w:type="paragraph" w:styleId="Exalted">
+    <w:name w:val="Exalted"/>
+    <w:autoRedefine/>
+    <w:qFormat/>
+    <w:pPr>
+      <w:widowControl w:val="false"/>
+      <w:suppressAutoHyphens w:val="true"/>
+      <w:kinsoku w:val="true"/>
+      <w:overflowPunct w:val="true"/>
+      <w:autoSpaceDE w:val="true"/>
+      <w:bidi w:val="0"/>
+      <w:spacing w:lineRule="auto" w:line="240" w:before="0" w:after="115"/>
+      <w:jc w:val="left"/>
+    </w:pPr>
+    <w:rPr>
+      <w:rFonts w:ascii="Times New Roman" w:hAnsi="Times New Roman" w:eastAsia="Spectral" w:cs="Spectral"/>
+      <w:color w:val="auto"/>
+      <w:kern w:val="0"/>
+      <w:sz w:val="20"/>
+      <w:szCs w:val="20"/>
+      <w:lang w:val="en" w:eastAsia="zh-CN" w:bidi="hi-IN"/>
+    </w:rPr>
+  </w:style>
+  <w:style w:type="paragraph" w:styleId="Footer">
+    <w:name w:val="Footer"/>
+    <w:basedOn w:val="HeaderandFooter"/>
+    <w:pPr/>
+    <w:rPr/>
+  </w:style>
+  <w:style w:type="paragraph" w:styleId="HeaderLeft">
+    <w:name w:val="Header Left"/>
+    <w:basedOn w:val="Header"/>
+    <w:qFormat/>
+    <w:pPr/>
+    <w:rPr/>
+  </w:style>
+  <w:style w:type="paragraph" w:styleId="TableContents">
+    <w:name w:val="Table Contents"/>
+    <w:basedOn w:val="Table"/>
+    <w:qFormat/>
+    <w:pPr>
+      <w:suppressLineNumbers/>
+      <w:spacing w:before="29" w:after="86"/>
+      <w:ind w:left="58" w:right="58" w:hanging="0"/>
+      <w:contextualSpacing/>
+    </w:pPr>
+    <w:rPr/>
+  </w:style>
+  <w:style w:type="paragraph" w:styleId="Table">
+    <w:name w:val="Table"/>
+    <w:basedOn w:val="Exalted"/>
+    <w:qFormat/>
+    <w:pPr/>
+    <w:rPr/>
+  </w:style>
+  <w:style w:type="paragraph" w:styleId="TableHeading">
+    <w:name w:val="Table Heading"/>
+    <w:basedOn w:val="Table"/>
+    <w:qFormat/>
+    <w:pPr>
+      <w:suppressLineNumbers/>
+      <w:spacing w:before="58" w:after="115"/>
+      <w:ind w:left="29" w:right="29" w:hanging="0"/>
+      <w:jc w:val="center"/>
+    </w:pPr>
+    <w:rPr>
+      <w:rFonts w:ascii="Times New Roman" w:hAnsi="Times New Roman"/>
+      <w:b/>
+      <w:bCs/>
+    </w:rPr>
+  </w:style>
+  <w:style w:type="paragraph" w:styleId="FrameContents">
+    <w:name w:val="Frame Contents"/>
+    <w:basedOn w:val="Normal"/>
+    <w:qFormat/>
+    <w:pPr/>
+    <w:rPr/>
+  </w:style>
+  <w:style w:type="paragraph" w:styleId="Endnote">
+    <w:name w:val="Endnote Text"/>
+    <w:basedOn w:val="Normal"/>
+    <w:pPr>
+      <w:suppressLineNumbers/>
+      <w:ind w:left="339" w:right="0" w:hanging="339"/>
+    </w:pPr>
+    <w:rPr>
+      <w:sz w:val="20"/>
+      <w:szCs w:val="20"/>
+    </w:rPr>
+  </w:style>
+  <w:style w:type="paragraph" w:styleId="TextboxHeading">
+    <w:name w:val="Textbox Heading"/>
+    <w:basedOn w:val="Exalted"/>
+    <w:qFormat/>
+    <w:pPr>
+      <w:widowControl w:val="false"/>
+      <w:spacing w:lineRule="auto" w:line="240" w:before="0" w:after="0"/>
+      <w:jc w:val="left"/>
+    </w:pPr>
+    <w:rPr>
+      <w:rFonts w:ascii="Modern Antiqua" w:hAnsi="Modern Antiqua" w:eastAsia="Modern Antiqua" w:cs="Modern Antiqua"/>
+      <w:b/>
+      <w:bCs/>
+      <w:i w:val="false"/>
+      <w:iCs w:val="false"/>
+      <w:strike w:val="false"/>
+      <w:dstrike w:val="false"/>
+      <w:outline w:val="false"/>
+      <w:shadow w:val="false"/>
+      <w:color w:val="980000"/>
+      <w:sz w:val="20"/>
+      <w:szCs w:val="20"/>
+      <w:u w:val="none"/>
+    </w:rPr>
+  </w:style>
+  <w:style w:type="numbering" w:styleId="Numbering123">
+    <w:name w:val="Numbering 123"/>
+    <w:qFormat/>
+  </w:style>
+  <w:style w:type="numbering" w:styleId="NumberingABC">
+    <w:name w:val="Numbering ABC"/>
+    <w:qFormat/>
+  </w:style>
+  <w:style w:type="numbering" w:styleId="Numberingabc1">
+    <w:name w:val="Numbering abc"/>
+    <w:qFormat/>
+  </w:style>
+  <w:style w:type="numbering" w:styleId="NumberingIVX">
+    <w:name w:val="Numbering IVX"/>
+    <w:qFormat/>
+  </w:style>
+  <w:style w:type="numbering" w:styleId="Numberingivx1">
+    <w:name w:val="Numbering ivx"/>
+    <w:qFormat/>
+  </w:style>
+  <w:style w:type="numbering" w:styleId="Bullet">
+    <w:name w:val="Bullet •"/>
+    <w:qFormat/>
+  </w:style>
+  <w:style w:type="numbering" w:styleId="Bullet1">
+    <w:name w:val="Bullet –"/>
+    <w:qFormat/>
+  </w:style>
+  <w:style w:type="numbering" w:styleId="Bullet2">
+    <w:name w:val="Bullet "/>
+    <w:qFormat/>
+  </w:style>
+  <w:style w:type="numbering" w:styleId="Bullet3">
+    <w:name w:val="Bullet "/>
+    <w:qFormat/>
+  </w:style>
+  <w:style w:type="numbering" w:styleId="Bullet4">
+    <w:name w:val="Bullet "/>
+    <w:qFormat/>
+  </w:style>
+  <w:style w:type="numbering" w:styleId="Test">
+    <w:name w:val="Test"/>
+    <w:qFormat/>
+  </w:style>
+  <w:style w:type="numbering" w:styleId="ExaltedCenter">
+    <w:name w:val="Exalted Center"/>
+    <w:qFormat/>
+  </w:style>
+  <w:style w:type="numbering" w:styleId="Exalted1ai">
+    <w:name w:val="Exalted 1ai"/>
+    <w:qFormat/>
+  </w:style>
 </w:styles>
 </file>
</xml_diff>